<commit_message>
Dokumentation und PowerPoint eingefügt
</commit_message>
<xml_diff>
--- a/Doc/Projeckt Webseite Entwickeln Dokumentation.docx
+++ b/Doc/Projeckt Webseite Entwickeln Dokumentation.docx
@@ -76,13 +76,13 @@
           <w:noProof/>
         </w:rPr>
         <w:drawing>
-          <wp:anchor distT="0" distB="0" distL="114300" distR="114300" simplePos="0" relativeHeight="251661312" behindDoc="0" locked="0" layoutInCell="1" allowOverlap="1" wp14:anchorId="23C235B4" wp14:editId="1DDD64A3">
+          <wp:anchor distT="0" distB="0" distL="114300" distR="114300" simplePos="0" relativeHeight="251661312" behindDoc="0" locked="0" layoutInCell="1" allowOverlap="1" wp14:anchorId="23C235B4" wp14:editId="58AD71D6">
             <wp:simplePos x="0" y="0"/>
             <wp:positionH relativeFrom="margin">
-              <wp:align>left</wp:align>
+              <wp:align>center</wp:align>
             </wp:positionH>
             <wp:positionV relativeFrom="paragraph">
-              <wp:posOffset>228600</wp:posOffset>
+              <wp:posOffset>190500</wp:posOffset>
             </wp:positionV>
             <wp:extent cx="6489700" cy="2809875"/>
             <wp:effectExtent l="0" t="0" r="6350" b="9525"/>
@@ -265,49 +265,55 @@
           <w:lang w:val="en-US"/>
         </w:rPr>
       </w:pPr>
-      <w:proofErr w:type="spellStart"/>
       <w:r>
         <w:rPr>
           <w:sz w:val="24"/>
           <w:szCs w:val="24"/>
           <w:lang w:val="en-US"/>
         </w:rPr>
-        <w:t>Abgabe</w:t>
-      </w:r>
-      <w:proofErr w:type="spellEnd"/>
+        <w:t>Abgabe: 1</w:t>
+      </w:r>
       <w:r>
         <w:rPr>
           <w:sz w:val="24"/>
           <w:szCs w:val="24"/>
           <w:lang w:val="en-US"/>
         </w:rPr>
-        <w:t>: 16.12.2020</w:t>
-      </w:r>
-    </w:p>
-    <w:p>
-      <w:pPr>
-        <w:pStyle w:val="KeinLeerraum"/>
+        <w:t>8</w:t>
+      </w:r>
+      <w:r>
         <w:rPr>
           <w:sz w:val="24"/>
           <w:szCs w:val="24"/>
           <w:lang w:val="en-US"/>
         </w:rPr>
-      </w:pPr>
-    </w:p>
-    <w:p>
-      <w:pPr>
+        <w:t>.12.2020</w:t>
+      </w:r>
+    </w:p>
+    <w:p>
+      <w:pPr>
+        <w:pStyle w:val="KeinLeerraum"/>
         <w:rPr>
           <w:sz w:val="24"/>
           <w:szCs w:val="24"/>
           <w:lang w:val="en-US"/>
         </w:rPr>
       </w:pPr>
-      <w:r>
+    </w:p>
+    <w:p>
+      <w:pPr>
         <w:rPr>
           <w:sz w:val="24"/>
           <w:szCs w:val="24"/>
           <w:lang w:val="en-US"/>
         </w:rPr>
+      </w:pPr>
+      <w:r>
+        <w:rPr>
+          <w:sz w:val="24"/>
+          <w:szCs w:val="24"/>
+          <w:lang w:val="en-US"/>
+        </w:rPr>
         <w:br w:type="page"/>
       </w:r>
     </w:p>
@@ -318,7 +324,6 @@
           <w:lang w:val="en-US"/>
         </w:rPr>
       </w:pPr>
-      <w:proofErr w:type="spellStart"/>
       <w:r>
         <w:rPr>
           <w:lang w:val="en-US"/>
@@ -326,7 +331,6 @@
         <w:lastRenderedPageBreak/>
         <w:t>Inhalt</w:t>
       </w:r>
-      <w:proofErr w:type="spellEnd"/>
     </w:p>
     <w:p>
       <w:pPr>
@@ -1479,7 +1483,13 @@
         <w:t xml:space="preserve">Die Webseite, die ich mache, wird in English sein. Ich habe English gewählt, weil ich finde das es eine Sprache ist, die viele Personen verstehen können. </w:t>
       </w:r>
       <w:r>
-        <w:t xml:space="preserve">Ich werde diese Webseite auch veröffentlichen so das alle sie sehen kann. Ich werde es voraussichtlich mit GitHub Pages veröffentlichen aber bin noch am Nachschauen. Ich bedanke mich schon jetzt für Ihre Interesse am Projekt und verbleibe hier mit. </w:t>
+        <w:t xml:space="preserve">Ich werde diese Webseite auch veröffentlichen so </w:t>
+      </w:r>
+      <w:r>
+        <w:t>dass</w:t>
+      </w:r>
+      <w:r>
+        <w:t xml:space="preserve"> alle sie sehen kann. Ich werde es voraussichtlich mit GitHub Pages veröffentlichen aber bin noch am Nachschauen. Ich bedanke mich schon jetzt für Ihre Interesse am Projekt und verbleibe hier mit. </w:t>
       </w:r>
     </w:p>
     <w:p/>
@@ -1726,18 +1736,13 @@
                               </w:r>
                             </w:fldSimple>
                             <w:r>
-                              <w:t xml:space="preserve">Bild von der </w:t>
-                            </w:r>
-                            <w:proofErr w:type="spellStart"/>
-                            <w:r>
-                              <w:t>vershciedenen</w:t>
-                            </w:r>
-                            <w:proofErr w:type="spellEnd"/>
-                            <w:r>
-                              <w:t xml:space="preserve"> Dateien</w:t>
+                              <w:t xml:space="preserve">Bild </w:t>
                             </w:r>
                             <w:bookmarkEnd w:id="3"/>
                             <w:bookmarkEnd w:id="4"/>
+                            <w:r>
+                              <w:t>von den verschiedenen Dateien</w:t>
+                            </w:r>
                           </w:p>
                         </w:txbxContent>
                       </wps:txbx>
@@ -1770,7 +1775,7 @@
                   <w:txbxContent>
                     <w:p>
                       <w:pPr>
-                        <w:pStyle w:val="Caption"/>
+                        <w:pStyle w:val="Beschriftung"/>
                         <w:rPr>
                           <w:noProof/>
                         </w:rPr>
@@ -1780,27 +1785,35 @@
                       <w:r>
                         <w:t xml:space="preserve">Abbildung </w:t>
                       </w:r>
-                      <w:fldSimple w:instr=" SEQ Abbildung \* ARABIC ">
-                        <w:r>
-                          <w:rPr>
-                            <w:noProof/>
-                          </w:rPr>
-                          <w:t>1</w:t>
-                        </w:r>
-                      </w:fldSimple>
                       <w:r>
-                        <w:t xml:space="preserve">Bild von der </w:t>
+                        <w:fldChar w:fldCharType="begin"/>
                       </w:r>
-                      <w:proofErr w:type="spellStart"/>
                       <w:r>
-                        <w:t>vershciedenen</w:t>
+                        <w:instrText xml:space="preserve"> SEQ Abbildung \* ARABIC </w:instrText>
                       </w:r>
-                      <w:proofErr w:type="spellEnd"/>
                       <w:r>
-                        <w:t xml:space="preserve"> Dateien</w:t>
+                        <w:fldChar w:fldCharType="separate"/>
+                      </w:r>
+                      <w:r>
+                        <w:rPr>
+                          <w:noProof/>
+                        </w:rPr>
+                        <w:t>1</w:t>
+                      </w:r>
+                      <w:r>
+                        <w:rPr>
+                          <w:noProof/>
+                        </w:rPr>
+                        <w:fldChar w:fldCharType="end"/>
+                      </w:r>
+                      <w:r>
+                        <w:t xml:space="preserve">Bild </w:t>
                       </w:r>
                       <w:bookmarkEnd w:id="5"/>
                       <w:bookmarkEnd w:id="6"/>
+                      <w:r>
+                        <w:t>von den verschiedenen Dateien</w:t>
+                      </w:r>
                     </w:p>
                   </w:txbxContent>
                 </v:textbox>
@@ -1979,7 +1992,7 @@
                   <w:txbxContent>
                     <w:p>
                       <w:pPr>
-                        <w:pStyle w:val="Caption"/>
+                        <w:pStyle w:val="Beschriftung"/>
                         <w:rPr>
                           <w:noProof/>
                         </w:rPr>
@@ -1989,14 +2002,27 @@
                       <w:r>
                         <w:t xml:space="preserve">Abbildung </w:t>
                       </w:r>
-                      <w:fldSimple w:instr=" SEQ Abbildung \* ARABIC ">
-                        <w:r>
-                          <w:rPr>
-                            <w:noProof/>
-                          </w:rPr>
-                          <w:t>2</w:t>
-                        </w:r>
-                      </w:fldSimple>
+                      <w:r>
+                        <w:fldChar w:fldCharType="begin"/>
+                      </w:r>
+                      <w:r>
+                        <w:instrText xml:space="preserve"> SEQ Abbildung \* ARABIC </w:instrText>
+                      </w:r>
+                      <w:r>
+                        <w:fldChar w:fldCharType="separate"/>
+                      </w:r>
+                      <w:r>
+                        <w:rPr>
+                          <w:noProof/>
+                        </w:rPr>
+                        <w:t>2</w:t>
+                      </w:r>
+                      <w:r>
+                        <w:rPr>
+                          <w:noProof/>
+                        </w:rPr>
+                        <w:fldChar w:fldCharType="end"/>
+                      </w:r>
                       <w:r>
                         <w:t>Bild vom Style HTML</w:t>
                       </w:r>
@@ -2220,7 +2246,7 @@
                   <w:txbxContent>
                     <w:p>
                       <w:pPr>
-                        <w:pStyle w:val="Caption"/>
+                        <w:pStyle w:val="Beschriftung"/>
                         <w:rPr>
                           <w:noProof/>
                         </w:rPr>
@@ -2230,14 +2256,27 @@
                       <w:r>
                         <w:t xml:space="preserve">Abbildung </w:t>
                       </w:r>
-                      <w:fldSimple w:instr=" SEQ Abbildung \* ARABIC ">
-                        <w:r>
-                          <w:rPr>
-                            <w:noProof/>
-                          </w:rPr>
-                          <w:t>3</w:t>
-                        </w:r>
-                      </w:fldSimple>
+                      <w:r>
+                        <w:fldChar w:fldCharType="begin"/>
+                      </w:r>
+                      <w:r>
+                        <w:instrText xml:space="preserve"> SEQ Abbildung \* ARABIC </w:instrText>
+                      </w:r>
+                      <w:r>
+                        <w:fldChar w:fldCharType="separate"/>
+                      </w:r>
+                      <w:r>
+                        <w:rPr>
+                          <w:noProof/>
+                        </w:rPr>
+                        <w:t>3</w:t>
+                      </w:r>
+                      <w:r>
+                        <w:rPr>
+                          <w:noProof/>
+                        </w:rPr>
+                        <w:fldChar w:fldCharType="end"/>
+                      </w:r>
                       <w:r>
                         <w:t xml:space="preserve"> HTML code Font-style</w:t>
                       </w:r>
@@ -2410,7 +2449,7 @@
                   <w:txbxContent>
                     <w:p>
                       <w:pPr>
-                        <w:pStyle w:val="Caption"/>
+                        <w:pStyle w:val="Beschriftung"/>
                         <w:rPr>
                           <w:noProof/>
                         </w:rPr>
@@ -2420,14 +2459,30 @@
                       <w:r>
                         <w:t xml:space="preserve">Abbildung </w:t>
                       </w:r>
-                      <w:fldSimple w:instr=" SEQ Abbildung \* ARABIC ">
-                        <w:r>
-                          <w:rPr>
-                            <w:noProof/>
-                          </w:rPr>
-                          <w:t>4</w:t>
-                        </w:r>
-                      </w:fldSimple>
+                      <w:r>
+                        <w:fldChar w:fldCharType="begin"/>
+                      </w:r>
+                      <w:r>
+                        <w:instrText xml:space="preserve"> SE</w:instrText>
+                      </w:r>
+                      <w:r>
+                        <w:instrText xml:space="preserve">Q Abbildung \* ARABIC </w:instrText>
+                      </w:r>
+                      <w:r>
+                        <w:fldChar w:fldCharType="separate"/>
+                      </w:r>
+                      <w:r>
+                        <w:rPr>
+                          <w:noProof/>
+                        </w:rPr>
+                        <w:t>4</w:t>
+                      </w:r>
+                      <w:r>
+                        <w:rPr>
+                          <w:noProof/>
+                        </w:rPr>
+                        <w:fldChar w:fldCharType="end"/>
+                      </w:r>
                       <w:r>
                         <w:t xml:space="preserve"> bootstrap eingefügt</w:t>
                       </w:r>
@@ -2497,31 +2552,7 @@
         </w:drawing>
       </w:r>
       <w:r>
-        <w:t xml:space="preserve">Heute habe ich mich in w3schools reingeschaut und habe gedacht was ich noch hinzufügen kann oder was ich noch an meiner Webseite ändern möchte. Ich habe auf w3schools gesehen, dass sie dort einen «Meet </w:t>
-      </w:r>
-      <w:proofErr w:type="spellStart"/>
-      <w:r>
-        <w:t>the</w:t>
-      </w:r>
-      <w:proofErr w:type="spellEnd"/>
-      <w:r>
-        <w:t xml:space="preserve"> Team» haben. Es hat mir gut gefallen und habe die Idee für mich übernommen und den code an meine Webseite angepasst bei der «About </w:t>
-      </w:r>
-      <w:proofErr w:type="spellStart"/>
-      <w:r>
-        <w:t>Us</w:t>
-      </w:r>
-      <w:proofErr w:type="spellEnd"/>
-      <w:r>
-        <w:t xml:space="preserve">» Page. Ich habe den «About </w:t>
-      </w:r>
-      <w:proofErr w:type="spellStart"/>
-      <w:r>
-        <w:t>Us</w:t>
-      </w:r>
-      <w:proofErr w:type="spellEnd"/>
-      <w:r>
-        <w:t>» so geändert das ich es richtig formatieren kann und so an meine Webseite angepasst. Ich habe auch noch ein neues Stylesheet eingefügt das es mir die Möglichkeit das zu ändern. Ich habe mich auch Gedanken gemacht über wie ich vielleicht bootstrap in meine Webseite einfügen kann das es auf allen Grössen veränderbar ist. Ich habe mich entschieden das ich bootstrap einfügen möchte. Um bootstrap einzufügen musste ich einen CSS Style Sheet kreieren, das ich meine Einstellungen noch behalten kann. Nach dem ich das gemacht habe, habe ich den bootstrap link eingefügt ober halb meine CSS. Wie hier unten abgebildet.</w:t>
+        <w:t>Heute habe ich mich in w3schools reingeschaut und habe gedacht was ich noch hinzufügen kann oder was ich noch an meiner Webseite ändern möchte. Ich habe auf w3schools gesehen, dass sie dort einen «Meet the Team» haben. Es hat mir gut gefallen und habe die Idee für mich übernommen und den code an meine Webseite angepasst bei der «About Us» Page. Ich habe den «About Us» so geändert das ich es richtig formatieren kann und so an meine Webseite angepasst. Ich habe auch noch ein neues Stylesheet eingefügt das es mir die Möglichkeit das zu ändern. Ich habe mich auch Gedanken gemacht über wie ich vielleicht bootstrap in meine Webseite einfügen kann das es auf allen Grössen veränderbar ist. Ich habe mich entschieden das ich bootstrap einfügen möchte. Um bootstrap einzufügen musste ich einen CSS Style Sheet kreieren, das ich meine Einstellungen noch behalten kann. Nach dem ich das gemacht habe, habe ich den bootstrap link eingefügt ober halb meine CSS. Wie hier unten abgebildet.</w:t>
       </w:r>
     </w:p>
     <w:p>
@@ -2618,7 +2649,7 @@
                   <w:txbxContent>
                     <w:p>
                       <w:pPr>
-                        <w:pStyle w:val="Caption"/>
+                        <w:pStyle w:val="Beschriftung"/>
                         <w:rPr>
                           <w:noProof/>
                         </w:rPr>
@@ -2628,14 +2659,27 @@
                       <w:r>
                         <w:t xml:space="preserve">Abbildung </w:t>
                       </w:r>
-                      <w:fldSimple w:instr=" SEQ Abbildung \* ARABIC ">
-                        <w:r>
-                          <w:rPr>
-                            <w:noProof/>
-                          </w:rPr>
-                          <w:t>5</w:t>
-                        </w:r>
-                      </w:fldSimple>
+                      <w:r>
+                        <w:fldChar w:fldCharType="begin"/>
+                      </w:r>
+                      <w:r>
+                        <w:instrText xml:space="preserve"> SEQ Abbildung \* ARABIC </w:instrText>
+                      </w:r>
+                      <w:r>
+                        <w:fldChar w:fldCharType="separate"/>
+                      </w:r>
+                      <w:r>
+                        <w:rPr>
+                          <w:noProof/>
+                        </w:rPr>
+                        <w:t>5</w:t>
+                      </w:r>
+                      <w:r>
+                        <w:rPr>
+                          <w:noProof/>
+                        </w:rPr>
+                        <w:fldChar w:fldCharType="end"/>
+                      </w:r>
                       <w:r>
                         <w:t xml:space="preserve"> div Statements</w:t>
                       </w:r>
@@ -2823,34 +2867,21 @@
                   <w:txbxContent>
                     <w:p>
                       <w:pPr>
-                        <w:pStyle w:val="Caption"/>
+                        <w:pStyle w:val="Beschriftung"/>
                       </w:pPr>
                       <w:bookmarkStart w:id="29" w:name="_Toc59031271"/>
                       <w:bookmarkStart w:id="30" w:name="_Toc59031305"/>
                       <w:r>
                         <w:t xml:space="preserve">Abbildung </w:t>
                       </w:r>
-                      <w:r>
-                        <w:fldChar w:fldCharType="begin"/>
-                      </w:r>
-                      <w:r>
-                        <w:instrText xml:space="preserve"> SEQ Abbildung \* ARABIC </w:instrText>
-                      </w:r>
-                      <w:r>
-                        <w:fldChar w:fldCharType="separate"/>
-                      </w:r>
-                      <w:r>
-                        <w:rPr>
-                          <w:noProof/>
-                        </w:rPr>
-                        <w:t>6</w:t>
-                      </w:r>
-                      <w:r>
-                        <w:rPr>
-                          <w:noProof/>
-                        </w:rPr>
-                        <w:fldChar w:fldCharType="end"/>
-                      </w:r>
+                      <w:fldSimple w:instr=" SEQ Abbildung \* ARABIC ">
+                        <w:r>
+                          <w:rPr>
+                            <w:noProof/>
+                          </w:rPr>
+                          <w:t>6</w:t>
+                        </w:r>
+                      </w:fldSimple>
                       <w:r>
                         <w:t xml:space="preserve"> Home Seite</w:t>
                       </w:r>
@@ -2923,7 +2954,25 @@
         <w:t xml:space="preserve">Eigentlich am diesen Tag haben wir nicht das Modul ÜK101, aber ich wollte noch weiter an meine Webseite entwickeln. Ich habe heute meinen Text überarbeitet auf der Webseite und nachgeschaut, ob ich alles korrekt geschrieben habe. Ich habe auch Bilder Grössen verändert und alles noch einmischen mehr angepasst. Ich habe auch für meinen Blog ein neuer Text eingefügt das mein Kolleg geschrieben hat. </w:t>
       </w:r>
       <w:r>
-        <w:t xml:space="preserve">Die Anpassungen musste ich machen das die Webseite besser ausseht. Die Webseite von mir ausgesehen ist bereit zum Veröffentlichen. Ich werde vielleicht noch kleine Anpassungen machen und sie dann Morgen veröffentlichen. Hier ist wie die Homepage ausseht. </w:t>
+        <w:t xml:space="preserve">Die Anpassungen musste ich </w:t>
+      </w:r>
+      <w:r>
+        <w:t>machen,</w:t>
+      </w:r>
+      <w:r>
+        <w:t xml:space="preserve"> </w:t>
+      </w:r>
+      <w:r>
+        <w:t>dass</w:t>
+      </w:r>
+      <w:r>
+        <w:t xml:space="preserve"> die Webseite besser </w:t>
+      </w:r>
+      <w:r>
+        <w:t>aussieht</w:t>
+      </w:r>
+      <w:r>
+        <w:t xml:space="preserve">. Die Webseite von mir ausgesehen ist bereit zum Veröffentlichen. Ich werde vielleicht noch kleine Anpassungen machen und sie dann Morgen veröffentlichen. Hier ist wie die Homepage ausseht. </w:t>
       </w:r>
     </w:p>
     <w:p>
@@ -2931,6 +2980,32 @@
         <w:t xml:space="preserve">Jetzt sollte meine Webseite parat sein zum Veröffentlichen. Ich habe es mehrmals getestet und bin parat, um es zu veröffentlichen. Die Veröffentlichung werde ich mit GitHub Pages machen. </w:t>
       </w:r>
     </w:p>
+    <w:p/>
+    <w:p/>
+    <w:p>
+      <w:pPr>
+        <w:pStyle w:val="berschrift2"/>
+      </w:pPr>
+      <w:r>
+        <w:t>6.Tag</w:t>
+      </w:r>
+    </w:p>
+    <w:p>
+      <w:r>
+        <w:t xml:space="preserve">Ich habe das letztes mall ein paar Verlinkung für die E-Mail das man auf dem E-Mail klicken kann und das man auch ein E-Mail schreiben kann wen sie mich kontaktieren möchten. Ich habe auch heute bei der Veröffentlichung die Webseite so gut wie möglich zu gestalten, dass es in jedem Browser gut aussieht. Die Webseite sieht für mich sehr gut aus und werde sie dann mit GitHub Pages publizieren. </w:t>
+      </w:r>
+    </w:p>
+    <w:p>
+      <w:r>
+        <w:t>Ich werde die Veröffentlichung in einem separaten Teil mehr beschreiben.</w:t>
+      </w:r>
+    </w:p>
+    <w:p/>
+    <w:p/>
+    <w:p/>
+    <w:p/>
+    <w:p/>
+    <w:p/>
     <w:p/>
     <w:p>
       <w:pPr>
@@ -3045,7 +3120,7 @@
                   <w:txbxContent>
                     <w:p>
                       <w:pPr>
-                        <w:pStyle w:val="Caption"/>
+                        <w:pStyle w:val="Beschriftung"/>
                         <w:rPr>
                           <w:noProof/>
                         </w:rPr>
@@ -3055,14 +3130,27 @@
                       <w:r>
                         <w:t xml:space="preserve">Abbildung </w:t>
                       </w:r>
-                      <w:fldSimple w:instr=" SEQ Abbildung \* ARABIC ">
-                        <w:r>
-                          <w:rPr>
-                            <w:noProof/>
-                          </w:rPr>
-                          <w:t>7</w:t>
-                        </w:r>
-                      </w:fldSimple>
+                      <w:r>
+                        <w:fldChar w:fldCharType="begin"/>
+                      </w:r>
+                      <w:r>
+                        <w:instrText xml:space="preserve"> SEQ Abbildung \* ARABIC </w:instrText>
+                      </w:r>
+                      <w:r>
+                        <w:fldChar w:fldCharType="separate"/>
+                      </w:r>
+                      <w:r>
+                        <w:rPr>
+                          <w:noProof/>
+                        </w:rPr>
+                        <w:t>7</w:t>
+                      </w:r>
+                      <w:r>
+                        <w:rPr>
+                          <w:noProof/>
+                        </w:rPr>
+                        <w:fldChar w:fldCharType="end"/>
+                      </w:r>
                       <w:r>
                         <w:t xml:space="preserve"> Logo erstellen in Canva</w:t>
                       </w:r>
@@ -3151,15 +3239,13 @@
         <w:t>nachgedacht,</w:t>
       </w:r>
       <w:r>
-        <w:t xml:space="preserve"> wie ich meine Webseite gestalten möchte. Ich habe schon mein Thema ausgewählt, aber ich muss a eine kleine Firma machen. So mit dieser Einstellung habe ich im Internet nachgeschaut was ich mache und wie ich </w:t>
-      </w:r>
-      <w:proofErr w:type="spellStart"/>
-      <w:r>
-        <w:t>z.B</w:t>
-      </w:r>
-      <w:proofErr w:type="spellEnd"/>
-      <w:r>
-        <w:t xml:space="preserve"> einen Logo erstelle, wie ich Bilder, die nicht Copyright sind in meine Webseite hineinfügen kann und so weiter. Ich war bei der Internet Recherche sehr erfolgreich und habe die Webseite «canva.com» entdeckt. Diese Webseite hat Copyright freie Bilder und man kann dort auch einen eigenen Logo erstellen. Diese Webseite war eine Grosse Hilfe da ich alles auf eine Webseite machen kann. Also habe ich bei Canva meinen eigenen Logo erstellt. Die Firma, die ich kreieren </w:t>
+        <w:t xml:space="preserve"> wie ich meine Webseite gestalten möchte. Ich habe schon mein Thema ausgewählt, aber ich muss a eine kleine Firma machen. So mit dieser Einstellung habe ich im Internet nachgeschaut was ich mache und wie ich z.B einen Logo erstelle, wie ich Bilder, die nicht Copyright sind in meine Webseite hineinfügen kann und so weiter. Ich war bei der Internet Recherche sehr erfolgreich und habe die Webseite «canva.com» entdeckt. Diese Webseite hat Copyright freie Bilder und man kann dort auch einen eigenen Logo erstellen. Diese Webseite war eine </w:t>
+      </w:r>
+      <w:r>
+        <w:t>grosse</w:t>
+      </w:r>
+      <w:r>
+        <w:t xml:space="preserve"> Hilfe da ich alles auf eine Webseite machen kann. Also habe ich bei Canva meinen eigenen Logo erstellt. Die Firma, die ich kreieren </w:t>
       </w:r>
       <w:r>
         <w:t>will,</w:t>
@@ -3174,15 +3260,7 @@
         <w:t xml:space="preserve"> Firma die Menschen helfen Ihre elektronischen Geräte aufsetzt und Ihnen Support anbietet wen Sie Probleme haben. </w:t>
       </w:r>
       <w:r>
-        <w:t xml:space="preserve">Die Firma kann auch die Kunden bei der Installation bei einem neuen Computer oder beim Aufsetzen eines Smartphones. Ich habe die Firma «Tropical </w:t>
-      </w:r>
-      <w:proofErr w:type="spellStart"/>
-      <w:r>
-        <w:t>Trees</w:t>
-      </w:r>
-      <w:proofErr w:type="spellEnd"/>
-      <w:r>
-        <w:t xml:space="preserve"> </w:t>
+        <w:t xml:space="preserve">Die Firma kann auch die Kunden bei der Installation bei einem neuen Computer oder beim Aufsetzen eines Smartphones. Ich habe die Firma «Tropical Trees </w:t>
       </w:r>
       <w:r>
         <w:t>IT-Support»</w:t>
@@ -3223,15 +3301,7 @@
     </w:p>
     <w:p>
       <w:r>
-        <w:t xml:space="preserve">Ich werde wie vorher </w:t>
-      </w:r>
-      <w:proofErr w:type="spellStart"/>
-      <w:r>
-        <w:t>erwänt</w:t>
-      </w:r>
-      <w:proofErr w:type="spellEnd"/>
-      <w:r>
-        <w:t xml:space="preserve"> GitHub Pages benutzen, um die Webseite zu veröffentlichen. Ich bin auf die Entscheidung gekommen das ich GitHub Pages benutzen werde, weil ich schon mit dem Respository verbunden bin und es ist einfacher dort zu machen als bei dem anderen Provider. </w:t>
+        <w:t xml:space="preserve">Ich werde wie vorher erwänt GitHub Pages benutzen, um die Webseite zu veröffentlichen. Ich bin auf die Entscheidung gekommen das ich GitHub Pages benutzen werde, weil ich schon mit dem Respository verbunden bin und es ist einfacher dort zu machen als bei dem anderen Provider. </w:t>
       </w:r>
       <w:r>
         <w:t xml:space="preserve">Beim Nachschauen wie ich das mache bin ich auf eine Anleitung von GitHub Pages gestossen und habe 5 Zeilen code angeschaut die ich zur Veröffentlichung der Webseite brauche. </w:t>
@@ -3253,121 +3323,145 @@
       <w:pPr>
         <w:pStyle w:val="KeinLeerraum"/>
       </w:pPr>
-      <w:proofErr w:type="spellStart"/>
-      <w:r>
-        <w:t>git</w:t>
-      </w:r>
-      <w:proofErr w:type="spellEnd"/>
+      <w:r>
+        <w:t xml:space="preserve">git clone </w:t>
+      </w:r>
+      <w:r>
+        <w:t>https://github.com/williamH2003/tropicaltreesit</w:t>
+      </w:r>
+    </w:p>
+    <w:p/>
+    <w:p>
+      <w:r>
+        <w:t xml:space="preserve">Das hat gut funktioniert jetzt muss ich den meinen link einfügen. </w:t>
+      </w:r>
+    </w:p>
+    <w:p/>
+    <w:p>
+      <w:pPr>
+        <w:pStyle w:val="KeinLeerraum"/>
+      </w:pPr>
+      <w:r>
+        <w:t>cd williamH2003.github.io</w:t>
+      </w:r>
+    </w:p>
+    <w:p/>
+    <w:p>
+      <w:r>
+        <w:t xml:space="preserve">Das hat jetzt aber nicht funktioniert es hat mir einen Error gegeben die Ich weiss </w:t>
+      </w:r>
+      <w:r>
+        <w:t>nicht,</w:t>
+      </w:r>
+      <w:r>
+        <w:t xml:space="preserve"> wieso das </w:t>
+      </w:r>
+      <w:r>
+        <w:t>mir es</w:t>
+      </w:r>
+      <w:r>
+        <w:t xml:space="preserve"> mir diesen Error gegeben hat </w:t>
+      </w:r>
+      <w:r>
+        <w:t>so habe ich mal nachgefragt.</w:t>
+      </w:r>
+      <w:r>
+        <w:t xml:space="preserve"> Ich habe Herr Senften nachgefragt und er hat mir geholfen das zu lösen via die GitHub Einstellungen. Als nächstes habe ich den index.html Datei eingefügt mit diesem Befehl. </w:t>
+      </w:r>
+    </w:p>
+    <w:p/>
+    <w:p>
+      <w:pPr>
+        <w:pStyle w:val="KeinLeerraum"/>
+      </w:pPr>
+      <w:r>
+        <w:t>echo &gt; index.html</w:t>
+      </w:r>
+    </w:p>
+    <w:p/>
+    <w:p>
+      <w:r>
+        <w:t>Ich habe jetzt dem Index.html eingefügt und kann es jetzt diese Webseite mal anzusehen</w:t>
+      </w:r>
+      <w:r>
+        <w:t xml:space="preserve">. Ich kann den Link jetzt sehen aber meine Webseite noch nicht. </w:t>
+      </w:r>
+      <w:r>
+        <w:t xml:space="preserve">Ich habe das Problem herausgefunden. Ich musste meine HTML Home Datei zu index.html verändern das es mir auch im Browser auch meine Webseite anzeigt. </w:t>
+      </w:r>
+      <w:r>
+        <w:t xml:space="preserve">Ich musste aber den Index Datei </w:t>
+      </w:r>
+      <w:r>
+        <w:t>löschen,</w:t>
+      </w:r>
       <w:r>
         <w:t xml:space="preserve"> </w:t>
       </w:r>
-      <w:proofErr w:type="spellStart"/>
-      <w:r>
-        <w:t>clone</w:t>
-      </w:r>
-      <w:proofErr w:type="spellEnd"/>
-      <w:r>
-        <w:t xml:space="preserve"> </w:t>
-      </w:r>
-      <w:r>
-        <w:t>https://github.com/williamH2003/tropicaltreesit</w:t>
+      <w:r>
+        <w:t>denn</w:t>
+      </w:r>
+      <w:r>
+        <w:t xml:space="preserve"> sonst würde es nur </w:t>
+      </w:r>
+      <w:r>
+        <w:t>das Anzeigen</w:t>
+      </w:r>
+      <w:r>
+        <w:t xml:space="preserve"> und nicht die eigentliche Webseite. </w:t>
+      </w:r>
+      <w:r>
+        <w:t xml:space="preserve">Ich musste auch meine Webseite aus dem verschiedenen Ordner nehmen das der Repository direkt mit der Webseite funktionieren. Die Webseite ist jetzt erreichbar auf diesem Link. </w:t>
       </w:r>
     </w:p>
     <w:p/>
     <w:p>
-      <w:r>
-        <w:t xml:space="preserve">Das hat gut funktioniert jetzt muss ich den meinen link einfügen. </w:t>
+      <w:pPr>
+        <w:rPr>
+          <w:rStyle w:val="Hyperlink"/>
+        </w:rPr>
+      </w:pPr>
+      <w:hyperlink r:id="rId15" w:history="1">
+        <w:r>
+          <w:rPr>
+            <w:rStyle w:val="Hyperlink"/>
+          </w:rPr>
+          <w:t>https://williamh2003.github.io/tropicaltreesit/index.html</w:t>
+        </w:r>
+      </w:hyperlink>
+    </w:p>
+    <w:p>
+      <w:pPr>
+        <w:rPr>
+          <w:rStyle w:val="Hyperlink"/>
+        </w:rPr>
+      </w:pPr>
+    </w:p>
+    <w:p>
+      <w:pPr>
+        <w:rPr>
+          <w:rStyle w:val="Hyperlink"/>
+        </w:rPr>
+      </w:pPr>
+    </w:p>
+    <w:p>
+      <w:r>
+        <w:t>Da ich Probleme mit dem commit hatte musste ich ein anderes Respository nehmen, um die Webseite zu veröffentlichen. Der Link wäre jetzt:</w:t>
       </w:r>
     </w:p>
     <w:p/>
     <w:p>
-      <w:pPr>
-        <w:pStyle w:val="KeinLeerraum"/>
-      </w:pPr>
-      <w:r>
-        <w:t>cd williamH2003.github.io</w:t>
-      </w:r>
+      <w:hyperlink r:id="rId16" w:history="1">
+        <w:r>
+          <w:rPr>
+            <w:rStyle w:val="Hyperlink"/>
+          </w:rPr>
+          <w:t>https://ict-csbe-ch.github.io/mod-101-inf20-william-hockley/</w:t>
+        </w:r>
+      </w:hyperlink>
     </w:p>
     <w:p/>
-    <w:p>
-      <w:r>
-        <w:t xml:space="preserve">Das hat jetzt aber nicht funktioniert es hat mir einen Error gegeben die Ich weiss </w:t>
-      </w:r>
-      <w:r>
-        <w:t>nicht,</w:t>
-      </w:r>
-      <w:r>
-        <w:t xml:space="preserve"> wieso das </w:t>
-      </w:r>
-      <w:r>
-        <w:t>mir es</w:t>
-      </w:r>
-      <w:r>
-        <w:t xml:space="preserve"> mir diesen Error gegeben hat </w:t>
-      </w:r>
-      <w:r>
-        <w:t>so habe ich mal nachgefragt.</w:t>
-      </w:r>
-      <w:r>
-        <w:t xml:space="preserve"> Ich habe Herr Senften nachgefragt und er hat mir geholfen das zu lösen via die GitHub Einstellungen. Als nächstes habe ich den index.html Datei eingefügt mit diesem Befehl. </w:t>
-      </w:r>
-    </w:p>
     <w:p/>
-    <w:p>
-      <w:pPr>
-        <w:pStyle w:val="KeinLeerraum"/>
-      </w:pPr>
-      <w:r>
-        <w:t>echo &gt; index.html</w:t>
-      </w:r>
-    </w:p>
-    <w:p/>
-    <w:p>
-      <w:r>
-        <w:t>Ich habe jetzt dem Index.html eingefügt und kann es jetzt diese Webseite mal anzusehen</w:t>
-      </w:r>
-      <w:r>
-        <w:t xml:space="preserve">. Ich kann den Link jetzt sehen aber meine Webseite noch nicht. </w:t>
-      </w:r>
-      <w:r>
-        <w:t xml:space="preserve">Ich habe das Problem herausgefunden. Ich musste meine HTML Home Datei zu index.html verändern das es mir auch im Browser auch meine Webseite anzeigt. </w:t>
-      </w:r>
-      <w:r>
-        <w:t xml:space="preserve">Ich musste aber den Index Datei </w:t>
-      </w:r>
-      <w:r>
-        <w:t>löschen,</w:t>
-      </w:r>
-      <w:r>
-        <w:t xml:space="preserve"> </w:t>
-      </w:r>
-      <w:r>
-        <w:t>denn</w:t>
-      </w:r>
-      <w:r>
-        <w:t xml:space="preserve"> sonst würde es nur </w:t>
-      </w:r>
-      <w:r>
-        <w:t>das Anzeigen</w:t>
-      </w:r>
-      <w:r>
-        <w:t xml:space="preserve"> und nicht die eigentliche Webseite. </w:t>
-      </w:r>
-      <w:r>
-        <w:t xml:space="preserve">Ich musste auch meine Webseite aus dem verschiedenen Ordner nehmen das der Repository direkt mit der Webseite funktionieren. Die Webseite ist jetzt erreichbar auf diesem Link. </w:t>
-      </w:r>
-    </w:p>
-    <w:p/>
-    <w:p>
-      <w:hyperlink r:id="rId15" w:history="1">
-        <w:r>
-          <w:rPr>
-            <w:rStyle w:val="Hyperlink"/>
-          </w:rPr>
-          <w:t>https://williamh2003.github.io/tropicaltreesit/index.html</w:t>
-        </w:r>
-      </w:hyperlink>
-    </w:p>
     <w:p/>
     <w:p>
       <w:r>
@@ -3405,15 +3499,7 @@
         <w:t xml:space="preserve"> das Datum </w:t>
       </w:r>
       <w:r>
-        <w:t xml:space="preserve">anzeigt aber am Schluss habe ich es nicht reingetan, denn ich hatte ein paar Probleme. Ein anderes Problem war das mit den verschiedenen Browsern. Ich habe gedacht das meine Webseite beim Entwickeln auf allen Browsern funktionieren würde, aber ich war Komplet falsch. Die Webseite würde im Firefox etwas anders anzeigen als im Chrom </w:t>
-      </w:r>
-      <w:proofErr w:type="spellStart"/>
-      <w:r>
-        <w:t>z.B</w:t>
-      </w:r>
-      <w:proofErr w:type="spellEnd"/>
-      <w:r>
-        <w:t xml:space="preserve"> oder im Edge. So das war schockierend, aber das ist so. Ich hatte auch Probleme beim Veröffentlichen der Webseite, weil ein paar befehle, die ich eingegeben habe, haben nicht funktioniert oder ich habe etwas Falsches gemacht und das war auch ein wenig frustrierend für mich. Aber was bei den Problemen geholfen haben ist das ich immer fragen konnte und dass ich ziemlich rasch eine Antwort bekommen würde und auch mit Hilfe des Internets konnte ich fiel Lössen. </w:t>
+        <w:t xml:space="preserve">anzeigt aber am Schluss habe ich es nicht reingetan, denn ich hatte ein paar Probleme. Ein anderes Problem war das mit den verschiedenen Browsern. Ich habe gedacht das meine Webseite beim Entwickeln auf allen Browsern funktionieren würde, aber ich war Komplet falsch. Die Webseite würde im Firefox etwas anders anzeigen als im Chrom z.B oder im Edge. So das war schockierend, aber das ist so. Ich hatte auch Probleme beim Veröffentlichen der Webseite, weil ein paar befehle, die ich eingegeben habe, haben nicht funktioniert oder ich habe etwas Falsches gemacht und das war auch ein wenig frustrierend für mich. Aber was bei den Problemen geholfen haben ist das ich immer fragen konnte und dass ich ziemlich rasch eine Antwort bekommen würde und auch mit Hilfe des Internets konnte ich fiel Lössen. </w:t>
       </w:r>
     </w:p>
     <w:p/>
@@ -3489,7 +3575,7 @@
       <w:r>
         <w:t xml:space="preserve">W3schools: </w:t>
       </w:r>
-      <w:hyperlink r:id="rId16" w:history="1">
+      <w:hyperlink r:id="rId17" w:history="1">
         <w:r>
           <w:rPr>
             <w:rStyle w:val="Hyperlink"/>
@@ -3506,7 +3592,7 @@
       <w:r>
         <w:t xml:space="preserve"> Pages: </w:t>
       </w:r>
-      <w:hyperlink r:id="rId17" w:history="1">
+      <w:hyperlink r:id="rId18" w:history="1">
         <w:r>
           <w:rPr>
             <w:rStyle w:val="Hyperlink"/>
@@ -3520,7 +3606,7 @@
       <w:r>
         <w:t xml:space="preserve">Canva: </w:t>
       </w:r>
-      <w:hyperlink r:id="rId18" w:history="1">
+      <w:hyperlink r:id="rId19" w:history="1">
         <w:r>
           <w:rPr>
             <w:rStyle w:val="Hyperlink"/>
@@ -3969,8 +4055,8 @@
       </w:r>
     </w:p>
     <w:sectPr>
-      <w:headerReference w:type="default" r:id="rId19"/>
-      <w:footerReference w:type="default" r:id="rId20"/>
+      <w:headerReference w:type="default" r:id="rId20"/>
+      <w:footerReference w:type="default" r:id="rId21"/>
       <w:pgSz w:w="11906" w:h="16838"/>
       <w:pgMar w:top="1440" w:right="1440" w:bottom="1440" w:left="1440" w:header="708" w:footer="708" w:gutter="0"/>
       <w:cols w:space="708"/>
@@ -4040,14 +4126,12 @@
     <w:r>
       <w:tab/>
     </w:r>
-    <w:proofErr w:type="spellStart"/>
     <w:r>
       <w:rPr>
         <w:lang w:val="en-US"/>
       </w:rPr>
       <w:t>Seite</w:t>
     </w:r>
-    <w:proofErr w:type="spellEnd"/>
     <w:r>
       <w:t xml:space="preserve"> </w:t>
     </w:r>

</xml_diff>